<commit_message>
bug fix on report and schedule
</commit_message>
<xml_diff>
--- a/TUFA/sheettemplate.docx
+++ b/TUFA/sheettemplate.docx
@@ -19,43 +19,7 @@
           <w:sz w:val="32"/>
           <w:szCs w:val="32"/>
         </w:rPr>
-        <w:t>201</w:t>
-      </w:r>
-      <w:r>
-        <w:rPr>
-          <w:b/>
-          <w:bCs/>
-          <w:sz w:val="32"/>
-          <w:szCs w:val="32"/>
-        </w:rPr>
-        <w:t>8</w:t>
-      </w:r>
-      <w:r>
-        <w:rPr>
-          <w:b/>
-          <w:bCs/>
-          <w:sz w:val="32"/>
-          <w:szCs w:val="32"/>
-        </w:rPr>
-        <w:t>—201</w:t>
-      </w:r>
-      <w:r>
-        <w:rPr>
-          <w:b/>
-          <w:bCs/>
-          <w:sz w:val="32"/>
-          <w:szCs w:val="32"/>
-        </w:rPr>
-        <w:t>9</w:t>
-      </w:r>
-      <w:r>
-        <w:rPr>
-          <w:b/>
-          <w:bCs/>
-          <w:sz w:val="32"/>
-          <w:szCs w:val="32"/>
-        </w:rPr>
-        <w:t>年度清华大学马约翰学生运动会</w:t>
+        <w:t>2018—2019年度清华大学马约翰学生运动会</w:t>
       </w:r>
     </w:p>
     <w:p>
@@ -7138,14 +7102,8 @@
         </w:rPr>
         <w:t xml:space="preserve">    </w:t>
       </w:r>
-    </w:p>
-    <w:p>
-      <w:pPr>
-        <w:rPr>
-          <w:sz w:val="28"/>
-          <w:szCs w:val="28"/>
-        </w:rPr>
-      </w:pPr>
+      <w:bookmarkStart w:id="0" w:name="_GoBack"/>
+      <w:bookmarkEnd w:id="0"/>
     </w:p>
     <w:p>
       <w:pPr>
@@ -7164,43 +7122,7 @@
           <w:sz w:val="32"/>
           <w:szCs w:val="32"/>
         </w:rPr>
-        <w:t>201</w:t>
-      </w:r>
-      <w:r>
-        <w:rPr>
-          <w:b/>
-          <w:bCs/>
-          <w:sz w:val="32"/>
-          <w:szCs w:val="32"/>
-        </w:rPr>
-        <w:t>8</w:t>
-      </w:r>
-      <w:r>
-        <w:rPr>
-          <w:b/>
-          <w:bCs/>
-          <w:sz w:val="32"/>
-          <w:szCs w:val="32"/>
-        </w:rPr>
-        <w:t>—201</w:t>
-      </w:r>
-      <w:r>
-        <w:rPr>
-          <w:b/>
-          <w:bCs/>
-          <w:sz w:val="32"/>
-          <w:szCs w:val="32"/>
-        </w:rPr>
-        <w:t>9</w:t>
-      </w:r>
-      <w:r>
-        <w:rPr>
-          <w:b/>
-          <w:bCs/>
-          <w:sz w:val="32"/>
-          <w:szCs w:val="32"/>
-        </w:rPr>
-        <w:t>年度清华大学马约翰学生运动会</w:t>
+        <w:t>2018—2019年度清华大学马约翰学生运动会</w:t>
       </w:r>
     </w:p>
     <w:p>
@@ -14378,45 +14300,7 @@
           <w:sz w:val="32"/>
           <w:szCs w:val="32"/>
         </w:rPr>
-        <w:t>201</w:t>
-      </w:r>
-      <w:r>
-        <w:rPr>
-          <w:b/>
-          <w:bCs/>
-          <w:sz w:val="32"/>
-          <w:szCs w:val="32"/>
-        </w:rPr>
-        <w:t>8</w:t>
-      </w:r>
-      <w:r>
-        <w:rPr>
-          <w:b/>
-          <w:bCs/>
-          <w:sz w:val="32"/>
-          <w:szCs w:val="32"/>
-        </w:rPr>
-        <w:t>—201</w:t>
-      </w:r>
-      <w:r>
-        <w:rPr>
-          <w:b/>
-          <w:bCs/>
-          <w:sz w:val="32"/>
-          <w:szCs w:val="32"/>
-        </w:rPr>
-        <w:t>9</w:t>
-      </w:r>
-      <w:bookmarkStart w:id="0" w:name="_GoBack"/>
-      <w:bookmarkEnd w:id="0"/>
-      <w:r>
-        <w:rPr>
-          <w:b/>
-          <w:bCs/>
-          <w:sz w:val="32"/>
-          <w:szCs w:val="32"/>
-        </w:rPr>
-        <w:t>年度清华大学马约翰学生运动会</w:t>
+        <w:t>2018—2019年度清华大学马约翰学生运动会</w:t>
       </w:r>
     </w:p>
     <w:p>

</xml_diff>